<commit_message>
Topic classification for item 4.
</commit_message>
<xml_diff>
--- a/report.docx
+++ b/report.docx
@@ -8557,38 +8557,59 @@
         <w:pStyle w:val="Default"/>
         <w:jc w:val="both"/>
         <w:rPr>
+          <w:rFonts w:ascii="Times New Roman" w:hAnsi="Times New Roman" w:cs="Times New Roman"/>
+        </w:rPr>
+      </w:pPr>
+      <w:r>
+        <w:rPr>
           <w:rFonts w:ascii="Times New Roman" w:hAnsi="Times New Roman" w:cs="Times New Roman" w:hint="eastAsia"/>
         </w:rPr>
+        <w:t>S</w:t>
+      </w:r>
+      <w:r>
+        <w:rPr>
+          <w:rFonts w:ascii="Times New Roman" w:hAnsi="Times New Roman" w:cs="Times New Roman"/>
+        </w:rPr>
+        <w:t>entiment an</w:t>
+      </w:r>
+      <w:r>
+        <w:rPr>
+          <w:rFonts w:ascii="Times New Roman" w:hAnsi="Times New Roman" w:cs="Times New Roman"/>
+        </w:rPr>
+        <w:t>alysi</w:t>
+      </w:r>
+      <w:r>
+        <w:rPr>
+          <w:rFonts w:ascii="Times New Roman" w:hAnsi="Times New Roman" w:cs="Times New Roman"/>
+        </w:rPr>
+        <w:t>s</w:t>
+      </w:r>
+      <w:r>
+        <w:rPr>
+          <w:rFonts w:ascii="Times New Roman" w:hAnsi="Times New Roman" w:cs="Times New Roman" w:hint="eastAsia"/>
+        </w:rPr>
+        <w:t>:</w:t>
+      </w:r>
+    </w:p>
+    <w:p>
+      <w:pPr>
+        <w:pStyle w:val="Default"/>
+        <w:jc w:val="both"/>
+        <w:rPr>
+          <w:rFonts w:ascii="Times New Roman" w:hAnsi="Times New Roman" w:cs="Times New Roman" w:hint="eastAsia"/>
+        </w:rPr>
       </w:pPr>
       <w:r>
         <w:rPr>
           <w:rFonts w:ascii="Times New Roman" w:hAnsi="Times New Roman" w:cs="Times New Roman" w:hint="eastAsia"/>
         </w:rPr>
-        <w:t>S</w:t>
-      </w:r>
-      <w:r>
-        <w:rPr>
-          <w:rFonts w:ascii="Times New Roman" w:hAnsi="Times New Roman" w:cs="Times New Roman"/>
-        </w:rPr>
-        <w:t>entiment an</w:t>
-      </w:r>
-      <w:r>
-        <w:rPr>
-          <w:rFonts w:ascii="Times New Roman" w:hAnsi="Times New Roman" w:cs="Times New Roman"/>
-        </w:rPr>
-        <w:t>alysi</w:t>
-      </w:r>
-      <w:r>
-        <w:rPr>
-          <w:rFonts w:ascii="Times New Roman" w:hAnsi="Times New Roman" w:cs="Times New Roman"/>
-        </w:rPr>
-        <w:t>s</w:t>
-      </w:r>
-      <w:r>
-        <w:rPr>
-          <w:rFonts w:ascii="Times New Roman" w:hAnsi="Times New Roman" w:cs="Times New Roman" w:hint="eastAsia"/>
-        </w:rPr>
-        <w:t>:</w:t>
+        <w:t>T</w:t>
+      </w:r>
+      <w:r>
+        <w:rPr>
+          <w:rFonts w:ascii="Times New Roman" w:hAnsi="Times New Roman" w:cs="Times New Roman"/>
+        </w:rPr>
+        <w:t>he vocabulary size is selected as 100.</w:t>
       </w:r>
     </w:p>
     <w:p>
@@ -8682,7 +8703,43 @@
         <w:rPr>
           <w:rFonts w:ascii="Times New Roman" w:hAnsi="Times New Roman" w:cs="Times New Roman"/>
         </w:rPr>
-        <w:t>metrics on the training dataset of three baseline models.</w:t>
+        <w:t xml:space="preserve">metrics on the </w:t>
+      </w:r>
+      <w:r>
+        <w:rPr>
+          <w:rFonts w:ascii="Times New Roman" w:hAnsi="Times New Roman" w:cs="Times New Roman"/>
+        </w:rPr>
+        <w:t>sentiment an</w:t>
+      </w:r>
+      <w:r>
+        <w:rPr>
+          <w:rFonts w:ascii="Times New Roman" w:hAnsi="Times New Roman" w:cs="Times New Roman"/>
+        </w:rPr>
+        <w:t>a</w:t>
+      </w:r>
+      <w:r>
+        <w:rPr>
+          <w:rFonts w:ascii="Times New Roman" w:hAnsi="Times New Roman" w:cs="Times New Roman"/>
+        </w:rPr>
+        <w:t>l</w:t>
+      </w:r>
+      <w:r>
+        <w:rPr>
+          <w:rFonts w:ascii="Times New Roman" w:hAnsi="Times New Roman" w:cs="Times New Roman"/>
+        </w:rPr>
+        <w:t>y</w:t>
+      </w:r>
+      <w:r>
+        <w:rPr>
+          <w:rFonts w:ascii="Times New Roman" w:hAnsi="Times New Roman" w:cs="Times New Roman"/>
+        </w:rPr>
+        <w:t xml:space="preserve">sis </w:t>
+      </w:r>
+      <w:r>
+        <w:rPr>
+          <w:rFonts w:ascii="Times New Roman" w:hAnsi="Times New Roman" w:cs="Times New Roman"/>
+        </w:rPr>
+        <w:t>training dataset of three baseline models.</w:t>
       </w:r>
       <w:r>
         <w:rPr>
@@ -8995,6 +9052,307 @@
           <w:rFonts w:ascii="Times New Roman" w:hAnsi="Times New Roman" w:cs="Times New Roman"/>
         </w:rPr>
         <w:t>opic classification:</w:t>
+      </w:r>
+    </w:p>
+    <w:p>
+      <w:pPr>
+        <w:pStyle w:val="Default"/>
+        <w:jc w:val="both"/>
+        <w:rPr>
+          <w:rFonts w:ascii="Times New Roman" w:hAnsi="Times New Roman" w:cs="Times New Roman" w:hint="eastAsia"/>
+        </w:rPr>
+      </w:pPr>
+      <w:r>
+        <w:rPr>
+          <w:rFonts w:ascii="Times New Roman" w:hAnsi="Times New Roman" w:cs="Times New Roman" w:hint="eastAsia"/>
+        </w:rPr>
+        <w:t>T</w:t>
+      </w:r>
+      <w:r>
+        <w:rPr>
+          <w:rFonts w:ascii="Times New Roman" w:hAnsi="Times New Roman" w:cs="Times New Roman"/>
+        </w:rPr>
+        <w:t>he vocabulary size is selected as 100.</w:t>
+      </w:r>
+    </w:p>
+    <w:p>
+      <w:pPr>
+        <w:jc w:val="center"/>
+        <w:rPr>
+          <w:rFonts w:ascii="Times New Roman" w:hAnsi="Times New Roman" w:cs="Times New Roman"/>
+        </w:rPr>
+      </w:pPr>
+      <w:r>
+        <w:rPr>
+          <w:rFonts w:ascii="Times New Roman" w:hAnsi="Times New Roman" w:cs="Times New Roman"/>
+        </w:rPr>
+        <w:lastRenderedPageBreak/>
+        <w:drawing>
+          <wp:inline distT="0" distB="0" distL="0" distR="0" wp14:anchorId="14A50331" wp14:editId="22165836">
+            <wp:extent cx="3841200" cy="2880000"/>
+            <wp:effectExtent l="0" t="0" r="6985" b="0"/>
+            <wp:docPr id="8" name="图片 8"/>
+            <wp:cNvGraphicFramePr>
+              <a:graphicFrameLocks xmlns:a="http://schemas.openxmlformats.org/drawingml/2006/main" noChangeAspect="1"/>
+            </wp:cNvGraphicFramePr>
+            <a:graphic xmlns:a="http://schemas.openxmlformats.org/drawingml/2006/main">
+              <a:graphicData uri="http://schemas.openxmlformats.org/drawingml/2006/picture">
+                <pic:pic xmlns:pic="http://schemas.openxmlformats.org/drawingml/2006/picture">
+                  <pic:nvPicPr>
+                    <pic:cNvPr id="1" name=""/>
+                    <pic:cNvPicPr/>
+                  </pic:nvPicPr>
+                  <pic:blipFill>
+                    <a:blip r:embed="rId12"/>
+                    <a:stretch>
+                      <a:fillRect/>
+                    </a:stretch>
+                  </pic:blipFill>
+                  <pic:spPr>
+                    <a:xfrm>
+                      <a:off x="0" y="0"/>
+                      <a:ext cx="3841200" cy="2880000"/>
+                    </a:xfrm>
+                    <a:prstGeom prst="rect">
+                      <a:avLst/>
+                    </a:prstGeom>
+                  </pic:spPr>
+                </pic:pic>
+              </a:graphicData>
+            </a:graphic>
+          </wp:inline>
+        </w:drawing>
+      </w:r>
+    </w:p>
+    <w:p>
+      <w:pPr>
+        <w:jc w:val="center"/>
+        <w:rPr>
+          <w:rFonts w:ascii="Times New Roman" w:hAnsi="Times New Roman" w:cs="Times New Roman"/>
+        </w:rPr>
+      </w:pPr>
+      <w:r>
+        <w:rPr>
+          <w:rFonts w:ascii="Times New Roman" w:hAnsi="Times New Roman" w:cs="Times New Roman" w:hint="eastAsia"/>
+          <w:b/>
+          <w:bCs/>
+        </w:rPr>
+        <w:t>F</w:t>
+      </w:r>
+      <w:r>
+        <w:rPr>
+          <w:rFonts w:ascii="Times New Roman" w:hAnsi="Times New Roman" w:cs="Times New Roman"/>
+          <w:b/>
+          <w:bCs/>
+        </w:rPr>
+        <w:t xml:space="preserve">igure </w:t>
+      </w:r>
+      <w:r>
+        <w:rPr>
+          <w:rFonts w:ascii="Times New Roman" w:hAnsi="Times New Roman" w:cs="Times New Roman"/>
+          <w:b/>
+          <w:bCs/>
+        </w:rPr>
+        <w:t>5</w:t>
+      </w:r>
+      <w:r>
+        <w:rPr>
+          <w:rFonts w:ascii="Times New Roman" w:hAnsi="Times New Roman" w:cs="Times New Roman"/>
+          <w:b/>
+          <w:bCs/>
+        </w:rPr>
+        <w:t>.</w:t>
+      </w:r>
+      <w:r>
+        <w:rPr>
+          <w:rFonts w:ascii="Times New Roman" w:hAnsi="Times New Roman" w:cs="Times New Roman"/>
+          <w:b/>
+          <w:bCs/>
+        </w:rPr>
+        <w:t xml:space="preserve"> </w:t>
+      </w:r>
+      <w:r>
+        <w:rPr>
+          <w:rFonts w:ascii="Times New Roman" w:hAnsi="Times New Roman" w:cs="Times New Roman"/>
+        </w:rPr>
+        <w:t xml:space="preserve">The </w:t>
+      </w:r>
+      <w:r>
+        <w:rPr>
+          <w:rFonts w:ascii="Times New Roman" w:hAnsi="Times New Roman" w:cs="Times New Roman"/>
+        </w:rPr>
+        <w:t xml:space="preserve">metrics on the </w:t>
+      </w:r>
+      <w:r>
+        <w:rPr>
+          <w:rFonts w:ascii="Times New Roman" w:hAnsi="Times New Roman" w:cs="Times New Roman"/>
+        </w:rPr>
+        <w:t xml:space="preserve">topic classification </w:t>
+      </w:r>
+      <w:r>
+        <w:rPr>
+          <w:rFonts w:ascii="Times New Roman" w:hAnsi="Times New Roman" w:cs="Times New Roman"/>
+        </w:rPr>
+        <w:t>training dataset of three baseline models.</w:t>
+      </w:r>
+      <w:r>
+        <w:rPr>
+          <w:rFonts w:ascii="Times New Roman" w:hAnsi="Times New Roman" w:cs="Times New Roman" w:hint="eastAsia"/>
+        </w:rPr>
+        <w:t xml:space="preserve"> </w:t>
+      </w:r>
+      <w:r>
+        <w:rPr>
+          <w:rFonts w:ascii="Times New Roman" w:hAnsi="Times New Roman" w:cs="Times New Roman"/>
+        </w:rPr>
+        <w:t>Where Y presents preprocessing the input features with NLTK, N presents without preprocessing.</w:t>
+      </w:r>
+    </w:p>
+    <w:p>
+      <w:pPr>
+        <w:jc w:val="center"/>
+        <w:rPr>
+          <w:rFonts w:ascii="Times New Roman" w:hAnsi="Times New Roman" w:cs="Times New Roman"/>
+        </w:rPr>
+      </w:pPr>
+      <w:r>
+        <w:rPr>
+          <w:rFonts w:ascii="Times New Roman" w:hAnsi="Times New Roman" w:cs="Times New Roman"/>
+        </w:rPr>
+        <w:drawing>
+          <wp:inline distT="0" distB="0" distL="0" distR="0" wp14:anchorId="3E0092B6" wp14:editId="74554306">
+            <wp:extent cx="3841200" cy="2880000"/>
+            <wp:effectExtent l="0" t="0" r="6985" b="0"/>
+            <wp:docPr id="9" name="图片 9"/>
+            <wp:cNvGraphicFramePr>
+              <a:graphicFrameLocks xmlns:a="http://schemas.openxmlformats.org/drawingml/2006/main" noChangeAspect="1"/>
+            </wp:cNvGraphicFramePr>
+            <a:graphic xmlns:a="http://schemas.openxmlformats.org/drawingml/2006/main">
+              <a:graphicData uri="http://schemas.openxmlformats.org/drawingml/2006/picture">
+                <pic:pic xmlns:pic="http://schemas.openxmlformats.org/drawingml/2006/picture">
+                  <pic:nvPicPr>
+                    <pic:cNvPr id="1" name=""/>
+                    <pic:cNvPicPr/>
+                  </pic:nvPicPr>
+                  <pic:blipFill>
+                    <a:blip r:embed="rId13"/>
+                    <a:stretch>
+                      <a:fillRect/>
+                    </a:stretch>
+                  </pic:blipFill>
+                  <pic:spPr>
+                    <a:xfrm>
+                      <a:off x="0" y="0"/>
+                      <a:ext cx="3841200" cy="2880000"/>
+                    </a:xfrm>
+                    <a:prstGeom prst="rect">
+                      <a:avLst/>
+                    </a:prstGeom>
+                  </pic:spPr>
+                </pic:pic>
+              </a:graphicData>
+            </a:graphic>
+          </wp:inline>
+        </w:drawing>
+      </w:r>
+    </w:p>
+    <w:p>
+      <w:pPr>
+        <w:jc w:val="center"/>
+        <w:rPr>
+          <w:rFonts w:ascii="Times New Roman" w:hAnsi="Times New Roman" w:cs="Times New Roman"/>
+        </w:rPr>
+      </w:pPr>
+      <w:r>
+        <w:rPr>
+          <w:rFonts w:ascii="Times New Roman" w:hAnsi="Times New Roman" w:cs="Times New Roman" w:hint="eastAsia"/>
+          <w:b/>
+          <w:bCs/>
+        </w:rPr>
+        <w:t>F</w:t>
+      </w:r>
+      <w:r>
+        <w:rPr>
+          <w:rFonts w:ascii="Times New Roman" w:hAnsi="Times New Roman" w:cs="Times New Roman"/>
+          <w:b/>
+          <w:bCs/>
+        </w:rPr>
+        <w:t xml:space="preserve">igure </w:t>
+      </w:r>
+      <w:r>
+        <w:rPr>
+          <w:rFonts w:ascii="Times New Roman" w:hAnsi="Times New Roman" w:cs="Times New Roman"/>
+          <w:b/>
+          <w:bCs/>
+        </w:rPr>
+        <w:t>6</w:t>
+      </w:r>
+      <w:r>
+        <w:rPr>
+          <w:rFonts w:ascii="Times New Roman" w:hAnsi="Times New Roman" w:cs="Times New Roman"/>
+          <w:b/>
+          <w:bCs/>
+        </w:rPr>
+        <w:t>.</w:t>
+      </w:r>
+      <w:r>
+        <w:rPr>
+          <w:rFonts w:ascii="Times New Roman" w:hAnsi="Times New Roman" w:cs="Times New Roman"/>
+          <w:b/>
+          <w:bCs/>
+        </w:rPr>
+        <w:t xml:space="preserve"> </w:t>
+      </w:r>
+      <w:r>
+        <w:rPr>
+          <w:rFonts w:ascii="Times New Roman" w:hAnsi="Times New Roman" w:cs="Times New Roman"/>
+        </w:rPr>
+        <w:t xml:space="preserve">The </w:t>
+      </w:r>
+      <w:r>
+        <w:rPr>
+          <w:rFonts w:ascii="Times New Roman" w:hAnsi="Times New Roman" w:cs="Times New Roman"/>
+        </w:rPr>
+        <w:t>metrics on the test dataset of three baseline models.</w:t>
+      </w:r>
+    </w:p>
+    <w:p>
+      <w:pPr>
+        <w:pStyle w:val="Default"/>
+        <w:numPr>
+          <w:ilvl w:val="0"/>
+          <w:numId w:val="1"/>
+        </w:numPr>
+        <w:jc w:val="both"/>
+        <w:rPr>
+          <w:rFonts w:ascii="Times New Roman" w:hAnsi="Times New Roman" w:cs="Times New Roman"/>
+          <w:b/>
+          <w:bCs/>
+        </w:rPr>
+      </w:pPr>
+      <w:r>
+        <w:rPr>
+          <w:rFonts w:ascii="Times New Roman" w:hAnsi="Times New Roman" w:cs="Times New Roman"/>
+          <w:b/>
+          <w:bCs/>
+        </w:rPr>
+        <w:t>Remove the neutral tweets</w:t>
+      </w:r>
+      <w:r>
+        <w:rPr>
+          <w:rFonts w:ascii="Times New Roman" w:hAnsi="Times New Roman" w:cs="Times New Roman"/>
+          <w:b/>
+          <w:bCs/>
+        </w:rPr>
+        <w:t xml:space="preserve"> and evaluate again</w:t>
+      </w:r>
+      <w:r>
+        <w:rPr>
+          <w:rFonts w:ascii="Times New Roman" w:hAnsi="Times New Roman" w:cs="Times New Roman"/>
+          <w:b/>
+          <w:bCs/>
+        </w:rPr>
+        <w:t>.</w:t>
       </w:r>
     </w:p>
     <w:p>
@@ -9965,7 +10323,7 @@
 </file>
 
 <file path=customXml/itemProps1.xml><?xml version="1.0" encoding="utf-8"?>
-<ds:datastoreItem xmlns:ds="http://schemas.openxmlformats.org/officeDocument/2006/customXml" ds:itemID="{842BCFE1-F454-4CE8-9507-060018F485AF}">
+<ds:datastoreItem xmlns:ds="http://schemas.openxmlformats.org/officeDocument/2006/customXml" ds:itemID="{FF1D1BAD-0C87-4092-9C76-0F0DF9F9BFD4}">
   <ds:schemaRefs>
     <ds:schemaRef ds:uri="http://schemas.openxmlformats.org/officeDocument/2006/bibliography"/>
   </ds:schemaRefs>

</xml_diff>